<commit_message>
ตรวจ Use Case Description
</commit_message>
<xml_diff>
--- a/SRSD เอกสารกำกับการทำงานซอฟต์แวร์/V.1.4.2 [2021-07-23] SRSD ระบบการจัดการตู้คอนเทนเนอร์.docx
+++ b/SRSD เอกสารกำกับการทำงานซอฟต์แวร์/V.1.4.2 [2021-07-23] SRSD ระบบการจัดการตู้คอนเทนเนอร์.docx
@@ -11674,7 +11674,7 @@
       <w:pPr>
         <w:spacing w:after="0" w:line="240" w:lineRule="auto"/>
         <w:rPr>
-          <w:rFonts w:ascii="TH Sarabun New" w:hAnsi="TH Sarabun New" w:hint="cs"/>
+          <w:rFonts w:ascii="TH Sarabun New" w:hAnsi="TH Sarabun New"/>
           <w:sz w:val="32"/>
           <w:cs/>
           <w:lang w:bidi="th-TH"/>
@@ -13612,6 +13612,574 @@
           </w:p>
         </w:tc>
       </w:tr>
+      <w:tr>
+        <w:tc>
+          <w:tcPr>
+            <w:tcW w:w="954" w:type="dxa"/>
+          </w:tcPr>
+          <w:p>
+            <w:pPr>
+              <w:jc w:val="center"/>
+              <w:rPr>
+                <w:sz w:val="32"/>
+              </w:rPr>
+            </w:pPr>
+            <w:r>
+              <w:rPr>
+                <w:sz w:val="32"/>
+              </w:rPr>
+              <w:t>6</w:t>
+            </w:r>
+          </w:p>
+        </w:tc>
+        <w:tc>
+          <w:tcPr>
+            <w:tcW w:w="2759" w:type="dxa"/>
+          </w:tcPr>
+          <w:p>
+            <w:pPr>
+              <w:jc w:val="thaiDistribute"/>
+              <w:rPr>
+                <w:sz w:val="32"/>
+              </w:rPr>
+            </w:pPr>
+            <w:r>
+              <w:rPr>
+                <w:rFonts w:ascii="TH SarabunPSK" w:hAnsi="TH SarabunPSK"/>
+                <w:sz w:val="36"/>
+              </w:rPr>
+              <w:t>Dry Container</w:t>
+            </w:r>
+          </w:p>
+        </w:tc>
+        <w:tc>
+          <w:tcPr>
+            <w:tcW w:w="4917" w:type="dxa"/>
+          </w:tcPr>
+          <w:p>
+            <w:pPr>
+              <w:keepNext/>
+              <w:jc w:val="thaiDistribute"/>
+              <w:rPr>
+                <w:rFonts w:hint="cs"/>
+                <w:color w:val="202124"/>
+                <w:sz w:val="32"/>
+                <w:shd w:val="clear" w:color="auto" w:fill="FFFFFF"/>
+                <w:cs/>
+              </w:rPr>
+            </w:pPr>
+            <w:r>
+              <w:rPr>
+                <w:rFonts w:ascii="TH SarabunPSK" w:hAnsi="TH SarabunPSK"/>
+                <w:sz w:val="36"/>
+                <w:cs/>
+              </w:rPr>
+              <w:t>ประเภทตู้คอนเทนเนอร์ที่เหมาะกับการขนส่งสินค้าที่มีลักษณะแห้ง เครื่องใช้ไฟฟ้า เสื้อผ้า เป็นต้น</w:t>
+            </w:r>
+          </w:p>
+        </w:tc>
+      </w:tr>
+      <w:tr>
+        <w:tc>
+          <w:tcPr>
+            <w:tcW w:w="954" w:type="dxa"/>
+          </w:tcPr>
+          <w:p>
+            <w:pPr>
+              <w:jc w:val="center"/>
+              <w:rPr>
+                <w:sz w:val="32"/>
+              </w:rPr>
+            </w:pPr>
+            <w:r>
+              <w:rPr>
+                <w:sz w:val="32"/>
+              </w:rPr>
+              <w:t>7</w:t>
+            </w:r>
+          </w:p>
+        </w:tc>
+        <w:tc>
+          <w:tcPr>
+            <w:tcW w:w="2759" w:type="dxa"/>
+          </w:tcPr>
+          <w:p>
+            <w:pPr>
+              <w:jc w:val="thaiDistribute"/>
+              <w:rPr>
+                <w:rFonts w:ascii="TH SarabunPSK" w:hAnsi="TH SarabunPSK"/>
+                <w:sz w:val="36"/>
+              </w:rPr>
+            </w:pPr>
+            <w:r>
+              <w:rPr>
+                <w:rFonts w:ascii="TH SarabunPSK" w:hAnsi="TH SarabunPSK"/>
+                <w:sz w:val="36"/>
+              </w:rPr>
+              <w:t>Open Top Container</w:t>
+            </w:r>
+          </w:p>
+        </w:tc>
+        <w:tc>
+          <w:tcPr>
+            <w:tcW w:w="4917" w:type="dxa"/>
+          </w:tcPr>
+          <w:p>
+            <w:pPr>
+              <w:rPr>
+                <w:rFonts w:ascii="TH SarabunPSK" w:hAnsi="TH SarabunPSK"/>
+                <w:sz w:val="36"/>
+                <w:shd w:val="clear" w:color="auto" w:fill="FFFFFF"/>
+              </w:rPr>
+            </w:pPr>
+            <w:r>
+              <w:rPr>
+                <w:rFonts w:ascii="TH SarabunPSK" w:hAnsi="TH SarabunPSK"/>
+                <w:sz w:val="36"/>
+                <w:shd w:val="clear" w:color="auto" w:fill="FFFFFF"/>
+                <w:cs/>
+              </w:rPr>
+              <w:t>ประเภทตู้</w:t>
+            </w:r>
+            <w:r>
+              <w:rPr>
+                <w:rFonts w:ascii="TH SarabunPSK" w:hAnsi="TH SarabunPSK"/>
+                <w:sz w:val="36"/>
+                <w:cs/>
+              </w:rPr>
+              <w:t>คอนเทนเนอร์</w:t>
+            </w:r>
+            <w:r>
+              <w:rPr>
+                <w:rFonts w:ascii="TH SarabunPSK" w:hAnsi="TH SarabunPSK"/>
+                <w:sz w:val="36"/>
+                <w:shd w:val="clear" w:color="auto" w:fill="FFFFFF"/>
+                <w:cs/>
+              </w:rPr>
+              <w:t>ที่เหมาะสำหรับการขนส่งสินค้า</w:t>
+            </w:r>
+          </w:p>
+          <w:p>
+            <w:pPr>
+              <w:rPr>
+                <w:rFonts w:ascii="TH SarabunPSK" w:hAnsi="TH SarabunPSK"/>
+                <w:sz w:val="36"/>
+                <w:cs/>
+              </w:rPr>
+            </w:pPr>
+            <w:r>
+              <w:rPr>
+                <w:rFonts w:ascii="TH SarabunPSK" w:hAnsi="TH SarabunPSK"/>
+                <w:sz w:val="36"/>
+                <w:shd w:val="clear" w:color="auto" w:fill="FFFFFF"/>
+                <w:cs/>
+              </w:rPr>
+              <w:t>ที่สูงกว่าปกติ เช่น เครื่องจักรขนาดใหญ่ ท่อ และยานพาหนะ</w:t>
+            </w:r>
+            <w:r>
+              <w:rPr>
+                <w:rFonts w:ascii="TH SarabunPSK" w:hAnsi="TH SarabunPSK" w:hint="cs"/>
+                <w:sz w:val="36"/>
+                <w:shd w:val="clear" w:color="auto" w:fill="FFFFFF"/>
+                <w:cs/>
+              </w:rPr>
+              <w:t xml:space="preserve"> </w:t>
+            </w:r>
+            <w:r>
+              <w:rPr>
+                <w:rFonts w:ascii="TH SarabunPSK" w:hAnsi="TH SarabunPSK"/>
+                <w:sz w:val="36"/>
+                <w:shd w:val="clear" w:color="auto" w:fill="FFFFFF"/>
+                <w:cs/>
+              </w:rPr>
+              <w:t xml:space="preserve">เป็นต้น </w:t>
+            </w:r>
+          </w:p>
+        </w:tc>
+      </w:tr>
+      <w:tr>
+        <w:tc>
+          <w:tcPr>
+            <w:tcW w:w="954" w:type="dxa"/>
+          </w:tcPr>
+          <w:p>
+            <w:pPr>
+              <w:jc w:val="center"/>
+              <w:rPr>
+                <w:sz w:val="32"/>
+              </w:rPr>
+            </w:pPr>
+            <w:r>
+              <w:rPr>
+                <w:sz w:val="32"/>
+              </w:rPr>
+              <w:t>8</w:t>
+            </w:r>
+          </w:p>
+        </w:tc>
+        <w:tc>
+          <w:tcPr>
+            <w:tcW w:w="2759" w:type="dxa"/>
+          </w:tcPr>
+          <w:p>
+            <w:pPr>
+              <w:jc w:val="thaiDistribute"/>
+              <w:rPr>
+                <w:rFonts w:ascii="TH SarabunPSK" w:hAnsi="TH SarabunPSK"/>
+                <w:sz w:val="36"/>
+              </w:rPr>
+            </w:pPr>
+            <w:r>
+              <w:rPr>
+                <w:rFonts w:ascii="TH SarabunPSK" w:hAnsi="TH SarabunPSK" w:cs="TH SarabunPSK"/>
+                <w:sz w:val="36"/>
+                <w:szCs w:val="36"/>
+              </w:rPr>
+              <w:t>Flat-rack Container</w:t>
+            </w:r>
+          </w:p>
+        </w:tc>
+        <w:tc>
+          <w:tcPr>
+            <w:tcW w:w="4917" w:type="dxa"/>
+          </w:tcPr>
+          <w:p>
+            <w:pPr>
+              <w:rPr>
+                <w:rFonts w:ascii="TH SarabunPSK" w:hAnsi="TH SarabunPSK" w:hint="cs"/>
+                <w:sz w:val="36"/>
+                <w:shd w:val="clear" w:color="auto" w:fill="FFFFFF"/>
+                <w:cs/>
+              </w:rPr>
+            </w:pPr>
+            <w:r>
+              <w:rPr>
+                <w:rFonts w:ascii="TH SarabunPSK" w:hAnsi="TH SarabunPSK" w:cs="TH SarabunPSK"/>
+                <w:sz w:val="36"/>
+                <w:szCs w:val="36"/>
+                <w:shd w:val="clear" w:color="auto" w:fill="FFFFFF"/>
+                <w:cs/>
+              </w:rPr>
+              <w:t>ประเภท</w:t>
+            </w:r>
+            <w:r>
+              <w:rPr>
+                <w:rFonts w:ascii="TH SarabunPSK" w:hAnsi="TH SarabunPSK" w:cs="TH SarabunPSK"/>
+                <w:sz w:val="36"/>
+                <w:szCs w:val="36"/>
+                <w:cs/>
+              </w:rPr>
+              <w:t>ตู้คอนเทนเนอร์</w:t>
+            </w:r>
+            <w:r>
+              <w:rPr>
+                <w:rFonts w:ascii="TH SarabunPSK" w:hAnsi="TH SarabunPSK" w:cs="TH SarabunPSK" w:hint="cs"/>
+                <w:sz w:val="36"/>
+                <w:szCs w:val="36"/>
+                <w:cs/>
+              </w:rPr>
+              <w:t>ที่เหมาะกับการ</w:t>
+            </w:r>
+            <w:r>
+              <w:rPr>
+                <w:rFonts w:ascii="TH SarabunPSK" w:hAnsi="TH SarabunPSK" w:cs="TH SarabunPSK"/>
+                <w:sz w:val="36"/>
+                <w:szCs w:val="36"/>
+                <w:cs/>
+              </w:rPr>
+              <w:t>ขนส่งเครื่องยนต์อุตสาหกรรม รถแทรกเตอร์ และวัสดุก่อสร้าง เป็นต้น</w:t>
+            </w:r>
+          </w:p>
+        </w:tc>
+      </w:tr>
+      <w:tr>
+        <w:tc>
+          <w:tcPr>
+            <w:tcW w:w="954" w:type="dxa"/>
+          </w:tcPr>
+          <w:p>
+            <w:pPr>
+              <w:jc w:val="center"/>
+              <w:rPr>
+                <w:sz w:val="32"/>
+              </w:rPr>
+            </w:pPr>
+            <w:r>
+              <w:rPr>
+                <w:sz w:val="32"/>
+              </w:rPr>
+              <w:t>9</w:t>
+            </w:r>
+          </w:p>
+        </w:tc>
+        <w:tc>
+          <w:tcPr>
+            <w:tcW w:w="2759" w:type="dxa"/>
+          </w:tcPr>
+          <w:p>
+            <w:pPr>
+              <w:jc w:val="thaiDistribute"/>
+              <w:rPr>
+                <w:rFonts w:ascii="TH SarabunPSK" w:hAnsi="TH SarabunPSK" w:cs="TH SarabunPSK"/>
+                <w:sz w:val="36"/>
+                <w:szCs w:val="36"/>
+              </w:rPr>
+            </w:pPr>
+            <w:r>
+              <w:rPr>
+                <w:rFonts w:ascii="TH SarabunPSK" w:hAnsi="TH SarabunPSK" w:cs="TH SarabunPSK"/>
+                <w:sz w:val="36"/>
+                <w:szCs w:val="36"/>
+              </w:rPr>
+              <w:t>ISO Tank Container</w:t>
+            </w:r>
+          </w:p>
+        </w:tc>
+        <w:tc>
+          <w:tcPr>
+            <w:tcW w:w="4917" w:type="dxa"/>
+          </w:tcPr>
+          <w:p>
+            <w:pPr>
+              <w:pStyle w:val="3"/>
+              <w:shd w:val="clear" w:color="auto" w:fill="FFFFFF"/>
+              <w:spacing w:before="0"/>
+              <w:rPr>
+                <w:rFonts w:ascii="TH SarabunPSK" w:hAnsi="TH SarabunPSK" w:cs="TH SarabunPSK" w:hint="cs"/>
+                <w:bCs w:val="0"/>
+                <w:sz w:val="36"/>
+                <w:szCs w:val="36"/>
+              </w:rPr>
+            </w:pPr>
+            <w:r>
+              <w:rPr>
+                <w:rFonts w:ascii="TH SarabunPSK" w:hAnsi="TH SarabunPSK" w:cs="TH SarabunPSK"/>
+                <w:bCs w:val="0"/>
+                <w:sz w:val="36"/>
+                <w:szCs w:val="36"/>
+                <w:shd w:val="clear" w:color="auto" w:fill="FFFFFF"/>
+                <w:cs/>
+              </w:rPr>
+              <w:t>ประเภทตู้คอนเทนเนอร์</w:t>
+            </w:r>
+            <w:r>
+              <w:rPr>
+                <w:rFonts w:ascii="TH SarabunPSK" w:hAnsi="TH SarabunPSK" w:cs="TH SarabunPSK" w:hint="cs"/>
+                <w:bCs w:val="0"/>
+                <w:sz w:val="36"/>
+                <w:szCs w:val="36"/>
+                <w:shd w:val="clear" w:color="auto" w:fill="FFFFFF"/>
+                <w:cs/>
+              </w:rPr>
+              <w:t>ที่</w:t>
+            </w:r>
+            <w:r>
+              <w:rPr>
+                <w:rFonts w:ascii="TH SarabunPSK" w:hAnsi="TH SarabunPSK" w:cs="TH SarabunPSK"/>
+                <w:bCs w:val="0"/>
+                <w:sz w:val="36"/>
+                <w:szCs w:val="36"/>
+                <w:shd w:val="clear" w:color="auto" w:fill="FFFFFF"/>
+                <w:cs/>
+              </w:rPr>
+              <w:t>ใช้สำหรับบรรจุของเหลวโดยเฉพาะ</w:t>
+            </w:r>
+          </w:p>
+        </w:tc>
+      </w:tr>
+      <w:tr>
+        <w:tc>
+          <w:tcPr>
+            <w:tcW w:w="954" w:type="dxa"/>
+          </w:tcPr>
+          <w:p>
+            <w:pPr>
+              <w:jc w:val="center"/>
+              <w:rPr>
+                <w:sz w:val="32"/>
+              </w:rPr>
+            </w:pPr>
+            <w:r>
+              <w:rPr>
+                <w:sz w:val="32"/>
+              </w:rPr>
+              <w:t>10</w:t>
+            </w:r>
+          </w:p>
+        </w:tc>
+        <w:tc>
+          <w:tcPr>
+            <w:tcW w:w="2759" w:type="dxa"/>
+          </w:tcPr>
+          <w:p>
+            <w:pPr>
+              <w:jc w:val="thaiDistribute"/>
+              <w:rPr>
+                <w:rFonts w:ascii="TH SarabunPSK" w:hAnsi="TH SarabunPSK" w:cs="TH SarabunPSK"/>
+                <w:sz w:val="36"/>
+                <w:szCs w:val="36"/>
+              </w:rPr>
+            </w:pPr>
+            <w:r>
+              <w:rPr>
+                <w:rFonts w:ascii="TH SarabunPSK" w:hAnsi="TH SarabunPSK" w:cs="TH SarabunPSK"/>
+                <w:sz w:val="36"/>
+                <w:szCs w:val="36"/>
+              </w:rPr>
+              <w:t>Ventilated Container</w:t>
+            </w:r>
+          </w:p>
+        </w:tc>
+        <w:tc>
+          <w:tcPr>
+            <w:tcW w:w="4917" w:type="dxa"/>
+          </w:tcPr>
+          <w:p>
+            <w:pPr>
+              <w:pStyle w:val="3"/>
+              <w:shd w:val="clear" w:color="auto" w:fill="FFFFFF"/>
+              <w:spacing w:before="0"/>
+              <w:outlineLvl w:val="2"/>
+              <w:rPr>
+                <w:rFonts w:ascii="TH SarabunPSK" w:hAnsi="TH SarabunPSK" w:cs="TH SarabunPSK"/>
+                <w:bCs w:val="0"/>
+                <w:sz w:val="36"/>
+                <w:szCs w:val="36"/>
+                <w:shd w:val="clear" w:color="auto" w:fill="FFFFFF"/>
+                <w:cs/>
+              </w:rPr>
+            </w:pPr>
+            <w:r>
+              <w:rPr>
+                <w:rFonts w:ascii="TH SarabunPSK" w:hAnsi="TH SarabunPSK" w:cs="TH SarabunPSK"/>
+                <w:bCs w:val="0"/>
+                <w:sz w:val="36"/>
+                <w:szCs w:val="36"/>
+                <w:shd w:val="clear" w:color="auto" w:fill="FFFFFF"/>
+                <w:cs/>
+              </w:rPr>
+              <w:t>ประเภทตู้คอนเทนเนอร์</w:t>
+            </w:r>
+            <w:r>
+              <w:rPr>
+                <w:rFonts w:ascii="TH SarabunPSK" w:hAnsi="TH SarabunPSK" w:cs="TH SarabunPSK" w:hint="cs"/>
+                <w:bCs w:val="0"/>
+                <w:sz w:val="36"/>
+                <w:szCs w:val="36"/>
+                <w:shd w:val="clear" w:color="auto" w:fill="FFFFFF"/>
+                <w:cs/>
+              </w:rPr>
+              <w:t>ที่เหมาะกับ</w:t>
+            </w:r>
+            <w:r>
+              <w:rPr>
+                <w:rFonts w:ascii="TH SarabunPSK" w:hAnsi="TH SarabunPSK" w:cs="TH SarabunPSK"/>
+                <w:bCs w:val="0"/>
+                <w:sz w:val="36"/>
+                <w:szCs w:val="36"/>
+                <w:shd w:val="clear" w:color="auto" w:fill="FFFFFF"/>
+                <w:cs/>
+              </w:rPr>
+              <w:t>การขนส่งสินค้าที่มีความชื้นเช่น เมล็ดโกโก้ เมล็ดกาแฟ และผลิตภัณฑ์ทางการเกษตรอื่นๆ</w:t>
+            </w:r>
+          </w:p>
+        </w:tc>
+      </w:tr>
+      <w:tr>
+        <w:tc>
+          <w:tcPr>
+            <w:tcW w:w="954" w:type="dxa"/>
+          </w:tcPr>
+          <w:p>
+            <w:pPr>
+              <w:jc w:val="center"/>
+              <w:rPr>
+                <w:sz w:val="32"/>
+              </w:rPr>
+            </w:pPr>
+            <w:r>
+              <w:rPr>
+                <w:sz w:val="32"/>
+              </w:rPr>
+              <w:t>11</w:t>
+            </w:r>
+          </w:p>
+        </w:tc>
+        <w:tc>
+          <w:tcPr>
+            <w:tcW w:w="2759" w:type="dxa"/>
+          </w:tcPr>
+          <w:p>
+            <w:pPr>
+              <w:jc w:val="thaiDistribute"/>
+              <w:rPr>
+                <w:rFonts w:ascii="TH SarabunPSK" w:hAnsi="TH SarabunPSK" w:cs="TH SarabunPSK"/>
+                <w:sz w:val="36"/>
+                <w:szCs w:val="36"/>
+              </w:rPr>
+            </w:pPr>
+            <w:r>
+              <w:rPr>
+                <w:rFonts w:ascii="TH SarabunPSK" w:hAnsi="TH SarabunPSK" w:cs="TH SarabunPSK"/>
+                <w:sz w:val="36"/>
+                <w:szCs w:val="36"/>
+              </w:rPr>
+              <w:t>Reach Stacker</w:t>
+            </w:r>
+          </w:p>
+        </w:tc>
+        <w:tc>
+          <w:tcPr>
+            <w:tcW w:w="4917" w:type="dxa"/>
+          </w:tcPr>
+          <w:p>
+            <w:pPr>
+              <w:pStyle w:val="3"/>
+              <w:shd w:val="clear" w:color="auto" w:fill="FFFFFF"/>
+              <w:spacing w:before="0"/>
+              <w:outlineLvl w:val="2"/>
+              <w:rPr>
+                <w:rFonts w:ascii="TH SarabunPSK" w:hAnsi="TH SarabunPSK" w:cs="TH SarabunPSK" w:hint="cs"/>
+                <w:bCs w:val="0"/>
+                <w:sz w:val="36"/>
+                <w:szCs w:val="36"/>
+                <w:shd w:val="clear" w:color="auto" w:fill="FFFFFF"/>
+                <w:cs/>
+              </w:rPr>
+            </w:pPr>
+            <w:r>
+              <w:rPr>
+                <w:rFonts w:ascii="TH SarabunPSK" w:hAnsi="TH SarabunPSK" w:cs="TH SarabunPSK"/>
+                <w:bCs w:val="0"/>
+                <w:sz w:val="36"/>
+                <w:szCs w:val="36"/>
+                <w:cs/>
+              </w:rPr>
+              <w:t>เครื่องจักรพานิชย์ขนาดใหญ่ที่</w:t>
+            </w:r>
+            <w:r>
+              <w:rPr>
+                <w:rFonts w:ascii="TH SarabunPSK" w:hAnsi="TH SarabunPSK" w:cs="TH SarabunPSK" w:hint="cs"/>
+                <w:bCs w:val="0"/>
+                <w:sz w:val="36"/>
+                <w:szCs w:val="36"/>
+                <w:cs/>
+              </w:rPr>
+              <w:t>ใช้สำหรับ</w:t>
+            </w:r>
+            <w:r>
+              <w:rPr>
+                <w:rFonts w:ascii="TH SarabunPSK" w:hAnsi="TH SarabunPSK" w:cs="TH SarabunPSK"/>
+                <w:bCs w:val="0"/>
+                <w:sz w:val="36"/>
+                <w:szCs w:val="36"/>
+                <w:cs/>
+              </w:rPr>
+              <w:t>คีบและยกตู้คอนเทนเนอร์จากด้านบนแทนตัวเครนที่อยู่ในรถเครน</w:t>
+            </w:r>
+          </w:p>
+        </w:tc>
+      </w:tr>
     </w:tbl>
     <w:p>
       <w:pPr>
@@ -13765,6 +14333,1068 @@
     <w:p>
       <w:pPr>
         <w:rPr>
+          <w:lang w:bidi="th-TH"/>
+        </w:rPr>
+      </w:pPr>
+    </w:p>
+    <w:tbl>
+      <w:tblPr>
+        <w:tblStyle w:val="af4"/>
+        <w:tblpPr w:leftFromText="180" w:rightFromText="180" w:vertAnchor="text" w:horzAnchor="margin" w:tblpY="542"/>
+        <w:tblW w:w="0" w:type="auto"/>
+        <w:tblLook w:val="04A0" w:firstRow="1" w:lastRow="0" w:firstColumn="1" w:lastColumn="0" w:noHBand="0" w:noVBand="1"/>
+      </w:tblPr>
+      <w:tblGrid>
+        <w:gridCol w:w="954"/>
+        <w:gridCol w:w="2759"/>
+        <w:gridCol w:w="4917"/>
+      </w:tblGrid>
+      <w:tr>
+        <w:tc>
+          <w:tcPr>
+            <w:tcW w:w="954" w:type="dxa"/>
+            <w:vAlign w:val="center"/>
+          </w:tcPr>
+          <w:p>
+            <w:pPr>
+              <w:jc w:val="center"/>
+              <w:rPr>
+                <w:b/>
+                <w:bCs/>
+              </w:rPr>
+            </w:pPr>
+            <w:r>
+              <w:rPr>
+                <w:b/>
+                <w:bCs/>
+                <w:cs/>
+              </w:rPr>
+              <w:t>ลำดับ</w:t>
+            </w:r>
+          </w:p>
+        </w:tc>
+        <w:tc>
+          <w:tcPr>
+            <w:tcW w:w="2759" w:type="dxa"/>
+            <w:vAlign w:val="center"/>
+          </w:tcPr>
+          <w:p>
+            <w:pPr>
+              <w:jc w:val="center"/>
+              <w:rPr>
+                <w:b/>
+                <w:bCs/>
+              </w:rPr>
+            </w:pPr>
+            <w:r>
+              <w:rPr>
+                <w:b/>
+                <w:bCs/>
+                <w:cs/>
+              </w:rPr>
+              <w:t>คำศัพท์</w:t>
+            </w:r>
+          </w:p>
+        </w:tc>
+        <w:tc>
+          <w:tcPr>
+            <w:tcW w:w="4917" w:type="dxa"/>
+            <w:vAlign w:val="center"/>
+          </w:tcPr>
+          <w:p>
+            <w:pPr>
+              <w:jc w:val="center"/>
+              <w:rPr>
+                <w:b/>
+                <w:bCs/>
+              </w:rPr>
+            </w:pPr>
+            <w:r>
+              <w:rPr>
+                <w:b/>
+                <w:bCs/>
+                <w:cs/>
+              </w:rPr>
+              <w:t>นิยาม/ความหมาย</w:t>
+            </w:r>
+          </w:p>
+        </w:tc>
+      </w:tr>
+      <w:tr>
+        <w:tc>
+          <w:tcPr>
+            <w:tcW w:w="954" w:type="dxa"/>
+          </w:tcPr>
+          <w:p>
+            <w:pPr>
+              <w:jc w:val="center"/>
+            </w:pPr>
+            <w:r>
+              <w:rPr>
+                <w:cs/>
+              </w:rPr>
+              <w:t>1</w:t>
+            </w:r>
+          </w:p>
+        </w:tc>
+        <w:tc>
+          <w:tcPr>
+            <w:tcW w:w="2759" w:type="dxa"/>
+          </w:tcPr>
+          <w:p>
+            <w:pPr>
+              <w:jc w:val="thaiDistribute"/>
+              <w:rPr>
+                <w:cs/>
+              </w:rPr>
+            </w:pPr>
+            <w:r>
+              <w:rPr>
+                <w:rFonts w:hint="cs"/>
+                <w:cs/>
+              </w:rPr>
+              <w:t>ตู้คอนเทนเนอร์</w:t>
+            </w:r>
+          </w:p>
+        </w:tc>
+        <w:tc>
+          <w:tcPr>
+            <w:tcW w:w="4917" w:type="dxa"/>
+          </w:tcPr>
+          <w:p>
+            <w:pPr>
+              <w:jc w:val="thaiDistribute"/>
+              <w:rPr>
+                <w:sz w:val="32"/>
+              </w:rPr>
+            </w:pPr>
+            <w:r>
+              <w:rPr>
+                <w:color w:val="222222"/>
+                <w:sz w:val="32"/>
+                <w:shd w:val="clear" w:color="auto" w:fill="FFFFFF"/>
+                <w:cs/>
+              </w:rPr>
+              <w:t>ภาชนะสำหรับบรรจุที่ใช้กับการขนส่งทางเรืออย่างแพร่หลาย มีหน้าที่เพื่อให้ขนส่งง่ายและปลอดภัย สำหรับผู้ประกอบการนำเข้าหรือส่งออก</w:t>
+            </w:r>
+            <w:r>
+              <w:rPr>
+                <w:rFonts w:hint="cs"/>
+                <w:color w:val="222222"/>
+                <w:sz w:val="32"/>
+                <w:shd w:val="clear" w:color="auto" w:fill="FFFFFF"/>
+                <w:cs/>
+              </w:rPr>
+              <w:t>ที่</w:t>
+            </w:r>
+            <w:r>
+              <w:rPr>
+                <w:color w:val="222222"/>
+                <w:sz w:val="32"/>
+                <w:shd w:val="clear" w:color="auto" w:fill="FFFFFF"/>
+                <w:cs/>
+              </w:rPr>
+              <w:t xml:space="preserve">เริ่มใช้ </w:t>
+            </w:r>
+            <w:r>
+              <w:rPr>
+                <w:color w:val="222222"/>
+                <w:sz w:val="32"/>
+                <w:shd w:val="clear" w:color="auto" w:fill="FFFFFF"/>
+              </w:rPr>
+              <w:t xml:space="preserve">LCL </w:t>
+            </w:r>
+          </w:p>
+        </w:tc>
+      </w:tr>
+      <w:tr>
+        <w:tc>
+          <w:tcPr>
+            <w:tcW w:w="954" w:type="dxa"/>
+          </w:tcPr>
+          <w:p>
+            <w:pPr>
+              <w:jc w:val="center"/>
+            </w:pPr>
+            <w:r>
+              <w:rPr>
+                <w:cs/>
+              </w:rPr>
+              <w:t>2</w:t>
+            </w:r>
+          </w:p>
+        </w:tc>
+        <w:tc>
+          <w:tcPr>
+            <w:tcW w:w="2759" w:type="dxa"/>
+          </w:tcPr>
+          <w:p>
+            <w:pPr>
+              <w:jc w:val="thaiDistribute"/>
+              <w:rPr>
+                <w:cs/>
+              </w:rPr>
+            </w:pPr>
+            <w:r>
+              <w:rPr>
+                <w:rFonts w:hint="cs"/>
+                <w:cs/>
+              </w:rPr>
+              <w:t>ดรอปตู้คอนเทนเนอร์</w:t>
+            </w:r>
+          </w:p>
+        </w:tc>
+        <w:tc>
+          <w:tcPr>
+            <w:tcW w:w="4917" w:type="dxa"/>
+          </w:tcPr>
+          <w:p>
+            <w:pPr>
+              <w:keepNext/>
+              <w:jc w:val="thaiDistribute"/>
+            </w:pPr>
+            <w:r>
+              <w:rPr>
+                <w:shd w:val="clear" w:color="auto" w:fill="FFFFFF"/>
+                <w:cs/>
+              </w:rPr>
+              <w:t>ผู้ส่งออกจัดหารถเพื่อบรรทุกสินค้าไปบรรจุสินค้าใส่ตู้</w:t>
+            </w:r>
+            <w:r>
+              <w:rPr>
+                <w:shd w:val="clear" w:color="auto" w:fill="FFFFFF"/>
+                <w:cs/>
+              </w:rPr>
+              <w:br/>
+            </w:r>
+            <w:r>
+              <w:rPr>
+                <w:shd w:val="clear" w:color="auto" w:fill="FFFFFF"/>
+                <w:cs/>
+              </w:rPr>
+              <w:t>คอนเทนเนอร์ที่ท่าเรือ</w:t>
+            </w:r>
+            <w:r>
+              <w:rPr>
+                <w:shd w:val="clear" w:color="auto" w:fill="FFFFFF"/>
+              </w:rPr>
+              <w:t> </w:t>
+            </w:r>
+            <w:r>
+              <w:rPr>
+                <w:rFonts w:hint="cs"/>
+                <w:shd w:val="clear" w:color="auto" w:fill="FFFFFF"/>
+                <w:cs/>
+              </w:rPr>
+              <w:t>แล้วนำเข้ามาไว้ที่จุดดรอปตู้</w:t>
+            </w:r>
+          </w:p>
+        </w:tc>
+      </w:tr>
+      <w:tr>
+        <w:tc>
+          <w:tcPr>
+            <w:tcW w:w="954" w:type="dxa"/>
+          </w:tcPr>
+          <w:p>
+            <w:pPr>
+              <w:jc w:val="center"/>
+              <w:rPr>
+                <w:sz w:val="32"/>
+              </w:rPr>
+            </w:pPr>
+            <w:r>
+              <w:rPr>
+                <w:sz w:val="32"/>
+              </w:rPr>
+              <w:t>3</w:t>
+            </w:r>
+          </w:p>
+        </w:tc>
+        <w:tc>
+          <w:tcPr>
+            <w:tcW w:w="2759" w:type="dxa"/>
+          </w:tcPr>
+          <w:p>
+            <w:pPr>
+              <w:jc w:val="thaiDistribute"/>
+              <w:rPr>
+                <w:sz w:val="32"/>
+                <w:cs/>
+              </w:rPr>
+            </w:pPr>
+            <w:r>
+              <w:rPr>
+                <w:rFonts w:hint="cs"/>
+                <w:sz w:val="32"/>
+                <w:cs/>
+              </w:rPr>
+              <w:t>เอเย่นต์</w:t>
+            </w:r>
+          </w:p>
+        </w:tc>
+        <w:tc>
+          <w:tcPr>
+            <w:tcW w:w="4917" w:type="dxa"/>
+          </w:tcPr>
+          <w:p>
+            <w:pPr>
+              <w:keepNext/>
+              <w:jc w:val="thaiDistribute"/>
+              <w:rPr>
+                <w:sz w:val="32"/>
+                <w:shd w:val="clear" w:color="auto" w:fill="FFFFFF"/>
+                <w:cs/>
+              </w:rPr>
+            </w:pPr>
+            <w:r>
+              <w:rPr>
+                <w:color w:val="202124"/>
+                <w:sz w:val="32"/>
+                <w:shd w:val="clear" w:color="auto" w:fill="FFFFFF"/>
+                <w:cs/>
+              </w:rPr>
+              <w:t>ตัวแทน</w:t>
+            </w:r>
+            <w:r>
+              <w:rPr>
+                <w:color w:val="202124"/>
+                <w:sz w:val="32"/>
+                <w:shd w:val="clear" w:color="auto" w:fill="FFFFFF"/>
+              </w:rPr>
+              <w:t>, </w:t>
+            </w:r>
+            <w:r>
+              <w:rPr>
+                <w:color w:val="202124"/>
+                <w:sz w:val="32"/>
+                <w:shd w:val="clear" w:color="auto" w:fill="FFFFFF"/>
+                <w:cs/>
+              </w:rPr>
+              <w:t>บุคคล หรือบริษัทที่เป็นตัวแทนทางด้านธุรกิจเฉพาะด้านให้กับบริษัท หรือบุคคล</w:t>
+            </w:r>
+            <w:r>
+              <w:rPr>
+                <w:color w:val="202124"/>
+                <w:sz w:val="32"/>
+                <w:shd w:val="clear" w:color="auto" w:fill="FFFFFF"/>
+              </w:rPr>
+              <w:t>.</w:t>
+            </w:r>
+          </w:p>
+        </w:tc>
+      </w:tr>
+      <w:tr>
+        <w:tc>
+          <w:tcPr>
+            <w:tcW w:w="954" w:type="dxa"/>
+          </w:tcPr>
+          <w:p>
+            <w:pPr>
+              <w:jc w:val="center"/>
+              <w:rPr>
+                <w:sz w:val="32"/>
+              </w:rPr>
+            </w:pPr>
+            <w:r>
+              <w:rPr>
+                <w:sz w:val="32"/>
+              </w:rPr>
+              <w:t>4</w:t>
+            </w:r>
+          </w:p>
+        </w:tc>
+        <w:tc>
+          <w:tcPr>
+            <w:tcW w:w="2759" w:type="dxa"/>
+          </w:tcPr>
+          <w:p>
+            <w:pPr>
+              <w:jc w:val="thaiDistribute"/>
+              <w:rPr>
+                <w:sz w:val="32"/>
+                <w:cs/>
+              </w:rPr>
+            </w:pPr>
+            <w:r>
+              <w:rPr>
+                <w:rFonts w:hint="cs"/>
+                <w:sz w:val="32"/>
+                <w:cs/>
+              </w:rPr>
+              <w:t>ตู้ดรอป</w:t>
+            </w:r>
+          </w:p>
+        </w:tc>
+        <w:tc>
+          <w:tcPr>
+            <w:tcW w:w="4917" w:type="dxa"/>
+          </w:tcPr>
+          <w:p>
+            <w:pPr>
+              <w:keepNext/>
+              <w:jc w:val="thaiDistribute"/>
+              <w:rPr>
+                <w:color w:val="202124"/>
+                <w:sz w:val="32"/>
+                <w:shd w:val="clear" w:color="auto" w:fill="FFFFFF"/>
+                <w:cs/>
+              </w:rPr>
+            </w:pPr>
+            <w:r>
+              <w:rPr>
+                <w:rFonts w:hint="cs"/>
+                <w:color w:val="202124"/>
+                <w:sz w:val="32"/>
+                <w:shd w:val="clear" w:color="auto" w:fill="FFFFFF"/>
+                <w:cs/>
+              </w:rPr>
+              <w:t>ตู้คอนเทนเนอร์ที่ถูกนำเข้ามาไว้ในลานที่เป็นจุดดรอปตู้ เพื่อรอวันส่งออก</w:t>
+            </w:r>
+          </w:p>
+        </w:tc>
+      </w:tr>
+      <w:tr>
+        <w:tc>
+          <w:tcPr>
+            <w:tcW w:w="954" w:type="dxa"/>
+          </w:tcPr>
+          <w:p>
+            <w:pPr>
+              <w:jc w:val="center"/>
+              <w:rPr>
+                <w:sz w:val="32"/>
+              </w:rPr>
+            </w:pPr>
+            <w:r>
+              <w:rPr>
+                <w:sz w:val="32"/>
+              </w:rPr>
+              <w:t>5</w:t>
+            </w:r>
+          </w:p>
+        </w:tc>
+        <w:tc>
+          <w:tcPr>
+            <w:tcW w:w="2759" w:type="dxa"/>
+          </w:tcPr>
+          <w:p>
+            <w:pPr>
+              <w:jc w:val="thaiDistribute"/>
+              <w:rPr>
+                <w:sz w:val="32"/>
+              </w:rPr>
+            </w:pPr>
+            <w:r>
+              <w:rPr>
+                <w:sz w:val="32"/>
+              </w:rPr>
+              <w:t>Cut-off</w:t>
+            </w:r>
+          </w:p>
+        </w:tc>
+        <w:tc>
+          <w:tcPr>
+            <w:tcW w:w="4917" w:type="dxa"/>
+          </w:tcPr>
+          <w:p>
+            <w:pPr>
+              <w:keepNext/>
+              <w:jc w:val="thaiDistribute"/>
+              <w:rPr>
+                <w:color w:val="202124"/>
+                <w:sz w:val="32"/>
+                <w:shd w:val="clear" w:color="auto" w:fill="FFFFFF"/>
+                <w:cs/>
+              </w:rPr>
+            </w:pPr>
+            <w:r>
+              <w:rPr>
+                <w:rFonts w:hint="cs"/>
+                <w:color w:val="202124"/>
+                <w:sz w:val="32"/>
+                <w:shd w:val="clear" w:color="auto" w:fill="FFFFFF"/>
+                <w:cs/>
+              </w:rPr>
+              <w:t>วันกำหนดนำตู้ออกจากลาน</w:t>
+            </w:r>
+          </w:p>
+        </w:tc>
+      </w:tr>
+      <w:tr>
+        <w:tc>
+          <w:tcPr>
+            <w:tcW w:w="954" w:type="dxa"/>
+          </w:tcPr>
+          <w:p>
+            <w:pPr>
+              <w:jc w:val="center"/>
+              <w:rPr>
+                <w:sz w:val="32"/>
+              </w:rPr>
+            </w:pPr>
+            <w:r>
+              <w:rPr>
+                <w:sz w:val="32"/>
+              </w:rPr>
+              <w:t>6</w:t>
+            </w:r>
+          </w:p>
+        </w:tc>
+        <w:tc>
+          <w:tcPr>
+            <w:tcW w:w="2759" w:type="dxa"/>
+          </w:tcPr>
+          <w:p>
+            <w:pPr>
+              <w:jc w:val="thaiDistribute"/>
+              <w:rPr>
+                <w:sz w:val="32"/>
+              </w:rPr>
+            </w:pPr>
+            <w:r>
+              <w:rPr>
+                <w:rFonts w:ascii="TH SarabunPSK" w:hAnsi="TH SarabunPSK"/>
+                <w:sz w:val="36"/>
+              </w:rPr>
+              <w:t>Dry Container</w:t>
+            </w:r>
+          </w:p>
+        </w:tc>
+        <w:tc>
+          <w:tcPr>
+            <w:tcW w:w="4917" w:type="dxa"/>
+          </w:tcPr>
+          <w:p>
+            <w:pPr>
+              <w:keepNext/>
+              <w:jc w:val="thaiDistribute"/>
+              <w:rPr>
+                <w:rFonts w:hint="cs"/>
+                <w:color w:val="202124"/>
+                <w:sz w:val="32"/>
+                <w:shd w:val="clear" w:color="auto" w:fill="FFFFFF"/>
+                <w:cs/>
+              </w:rPr>
+            </w:pPr>
+            <w:r>
+              <w:rPr>
+                <w:rFonts w:ascii="TH SarabunPSK" w:hAnsi="TH SarabunPSK"/>
+                <w:sz w:val="36"/>
+                <w:cs/>
+              </w:rPr>
+              <w:t>ประเภทตู้คอนเทนเนอร์ที่เหมาะกับการขนส่งสินค้าที่มีลักษณะแห้ง เครื่องใช้ไฟฟ้า เสื้อผ้า เป็นต้น</w:t>
+            </w:r>
+          </w:p>
+        </w:tc>
+      </w:tr>
+      <w:tr>
+        <w:tc>
+          <w:tcPr>
+            <w:tcW w:w="954" w:type="dxa"/>
+          </w:tcPr>
+          <w:p>
+            <w:pPr>
+              <w:jc w:val="center"/>
+              <w:rPr>
+                <w:sz w:val="32"/>
+              </w:rPr>
+            </w:pPr>
+            <w:r>
+              <w:rPr>
+                <w:sz w:val="32"/>
+              </w:rPr>
+              <w:t>7</w:t>
+            </w:r>
+          </w:p>
+        </w:tc>
+        <w:tc>
+          <w:tcPr>
+            <w:tcW w:w="2759" w:type="dxa"/>
+          </w:tcPr>
+          <w:p>
+            <w:pPr>
+              <w:jc w:val="thaiDistribute"/>
+              <w:rPr>
+                <w:rFonts w:ascii="TH SarabunPSK" w:hAnsi="TH SarabunPSK"/>
+                <w:sz w:val="36"/>
+              </w:rPr>
+            </w:pPr>
+            <w:r>
+              <w:rPr>
+                <w:rFonts w:ascii="TH SarabunPSK" w:hAnsi="TH SarabunPSK"/>
+                <w:sz w:val="36"/>
+              </w:rPr>
+              <w:t>Open Top Container</w:t>
+            </w:r>
+          </w:p>
+        </w:tc>
+        <w:tc>
+          <w:tcPr>
+            <w:tcW w:w="4917" w:type="dxa"/>
+          </w:tcPr>
+          <w:p>
+            <w:pPr>
+              <w:rPr>
+                <w:rFonts w:ascii="TH SarabunPSK" w:hAnsi="TH SarabunPSK"/>
+                <w:sz w:val="36"/>
+                <w:shd w:val="clear" w:color="auto" w:fill="FFFFFF"/>
+              </w:rPr>
+            </w:pPr>
+            <w:r>
+              <w:rPr>
+                <w:rFonts w:ascii="TH SarabunPSK" w:hAnsi="TH SarabunPSK"/>
+                <w:sz w:val="36"/>
+                <w:shd w:val="clear" w:color="auto" w:fill="FFFFFF"/>
+                <w:cs/>
+              </w:rPr>
+              <w:t>ประเภทตู้</w:t>
+            </w:r>
+            <w:r>
+              <w:rPr>
+                <w:rFonts w:ascii="TH SarabunPSK" w:hAnsi="TH SarabunPSK"/>
+                <w:sz w:val="36"/>
+                <w:cs/>
+              </w:rPr>
+              <w:t>คอนเทนเนอร์</w:t>
+            </w:r>
+            <w:r>
+              <w:rPr>
+                <w:rFonts w:ascii="TH SarabunPSK" w:hAnsi="TH SarabunPSK"/>
+                <w:sz w:val="36"/>
+                <w:shd w:val="clear" w:color="auto" w:fill="FFFFFF"/>
+                <w:cs/>
+              </w:rPr>
+              <w:t>ที่เหมาะสำหรับการขนส่งสินค้า</w:t>
+            </w:r>
+          </w:p>
+          <w:p>
+            <w:pPr>
+              <w:rPr>
+                <w:rFonts w:ascii="TH SarabunPSK" w:hAnsi="TH SarabunPSK"/>
+                <w:sz w:val="36"/>
+                <w:cs/>
+              </w:rPr>
+            </w:pPr>
+            <w:r>
+              <w:rPr>
+                <w:rFonts w:ascii="TH SarabunPSK" w:hAnsi="TH SarabunPSK"/>
+                <w:sz w:val="36"/>
+                <w:shd w:val="clear" w:color="auto" w:fill="FFFFFF"/>
+                <w:cs/>
+              </w:rPr>
+              <w:t>ที่สูงกว่าปกติ เช่น เครื่องจักรขนาดใหญ่ ท่อ และยานพาหนะ</w:t>
+            </w:r>
+            <w:r>
+              <w:rPr>
+                <w:rFonts w:ascii="TH SarabunPSK" w:hAnsi="TH SarabunPSK" w:hint="cs"/>
+                <w:sz w:val="36"/>
+                <w:shd w:val="clear" w:color="auto" w:fill="FFFFFF"/>
+                <w:cs/>
+              </w:rPr>
+              <w:t xml:space="preserve"> </w:t>
+            </w:r>
+            <w:r>
+              <w:rPr>
+                <w:rFonts w:ascii="TH SarabunPSK" w:hAnsi="TH SarabunPSK"/>
+                <w:sz w:val="36"/>
+                <w:shd w:val="clear" w:color="auto" w:fill="FFFFFF"/>
+                <w:cs/>
+              </w:rPr>
+              <w:t xml:space="preserve">เป็นต้น </w:t>
+            </w:r>
+          </w:p>
+        </w:tc>
+      </w:tr>
+      <w:tr>
+        <w:tc>
+          <w:tcPr>
+            <w:tcW w:w="954" w:type="dxa"/>
+          </w:tcPr>
+          <w:p>
+            <w:pPr>
+              <w:jc w:val="center"/>
+              <w:rPr>
+                <w:sz w:val="32"/>
+              </w:rPr>
+            </w:pPr>
+            <w:r>
+              <w:rPr>
+                <w:sz w:val="32"/>
+              </w:rPr>
+              <w:t>8</w:t>
+            </w:r>
+          </w:p>
+        </w:tc>
+        <w:tc>
+          <w:tcPr>
+            <w:tcW w:w="2759" w:type="dxa"/>
+          </w:tcPr>
+          <w:p>
+            <w:pPr>
+              <w:jc w:val="thaiDistribute"/>
+              <w:rPr>
+                <w:rFonts w:ascii="TH SarabunPSK" w:hAnsi="TH SarabunPSK"/>
+                <w:sz w:val="36"/>
+              </w:rPr>
+            </w:pPr>
+            <w:r>
+              <w:rPr>
+                <w:rFonts w:ascii="TH SarabunPSK" w:hAnsi="TH SarabunPSK" w:cs="TH SarabunPSK"/>
+                <w:sz w:val="36"/>
+                <w:szCs w:val="36"/>
+              </w:rPr>
+              <w:t>Flat-rack Container</w:t>
+            </w:r>
+          </w:p>
+        </w:tc>
+        <w:tc>
+          <w:tcPr>
+            <w:tcW w:w="4917" w:type="dxa"/>
+          </w:tcPr>
+          <w:p>
+            <w:pPr>
+              <w:rPr>
+                <w:rFonts w:ascii="TH SarabunPSK" w:hAnsi="TH SarabunPSK" w:hint="cs"/>
+                <w:sz w:val="36"/>
+                <w:shd w:val="clear" w:color="auto" w:fill="FFFFFF"/>
+                <w:cs/>
+              </w:rPr>
+            </w:pPr>
+            <w:r>
+              <w:rPr>
+                <w:rFonts w:ascii="TH SarabunPSK" w:hAnsi="TH SarabunPSK" w:cs="TH SarabunPSK"/>
+                <w:sz w:val="36"/>
+                <w:szCs w:val="36"/>
+                <w:shd w:val="clear" w:color="auto" w:fill="FFFFFF"/>
+                <w:cs/>
+              </w:rPr>
+              <w:t>ประเภท</w:t>
+            </w:r>
+            <w:r>
+              <w:rPr>
+                <w:rFonts w:ascii="TH SarabunPSK" w:hAnsi="TH SarabunPSK" w:cs="TH SarabunPSK"/>
+                <w:sz w:val="36"/>
+                <w:szCs w:val="36"/>
+                <w:cs/>
+              </w:rPr>
+              <w:t>ตู้คอนเทนเนอร์</w:t>
+            </w:r>
+            <w:r>
+              <w:rPr>
+                <w:rFonts w:ascii="TH SarabunPSK" w:hAnsi="TH SarabunPSK" w:cs="TH SarabunPSK" w:hint="cs"/>
+                <w:sz w:val="36"/>
+                <w:szCs w:val="36"/>
+                <w:cs/>
+              </w:rPr>
+              <w:t>ที่เหมาะกับการ</w:t>
+            </w:r>
+            <w:r>
+              <w:rPr>
+                <w:rFonts w:ascii="TH SarabunPSK" w:hAnsi="TH SarabunPSK" w:cs="TH SarabunPSK"/>
+                <w:sz w:val="36"/>
+                <w:szCs w:val="36"/>
+                <w:cs/>
+              </w:rPr>
+              <w:t>ขนส่งเครื่องยนต์อุตสาหกรรม รถแทรกเตอร์ และวัสดุก่อสร้าง เป็นต้น</w:t>
+            </w:r>
+          </w:p>
+        </w:tc>
+      </w:tr>
+      <w:tr>
+        <w:tc>
+          <w:tcPr>
+            <w:tcW w:w="954" w:type="dxa"/>
+          </w:tcPr>
+          <w:p>
+            <w:pPr>
+              <w:jc w:val="center"/>
+              <w:rPr>
+                <w:sz w:val="32"/>
+              </w:rPr>
+            </w:pPr>
+            <w:r>
+              <w:rPr>
+                <w:sz w:val="32"/>
+              </w:rPr>
+              <w:t>9</w:t>
+            </w:r>
+          </w:p>
+        </w:tc>
+        <w:tc>
+          <w:tcPr>
+            <w:tcW w:w="2759" w:type="dxa"/>
+          </w:tcPr>
+          <w:p>
+            <w:pPr>
+              <w:jc w:val="thaiDistribute"/>
+              <w:rPr>
+                <w:rFonts w:ascii="TH SarabunPSK" w:hAnsi="TH SarabunPSK" w:cs="TH SarabunPSK"/>
+                <w:sz w:val="36"/>
+                <w:szCs w:val="36"/>
+              </w:rPr>
+            </w:pPr>
+            <w:r>
+              <w:rPr>
+                <w:rFonts w:ascii="TH SarabunPSK" w:hAnsi="TH SarabunPSK" w:cs="TH SarabunPSK"/>
+                <w:sz w:val="36"/>
+                <w:szCs w:val="36"/>
+              </w:rPr>
+              <w:t>ISO Tank Container</w:t>
+            </w:r>
+          </w:p>
+        </w:tc>
+        <w:tc>
+          <w:tcPr>
+            <w:tcW w:w="4917" w:type="dxa"/>
+          </w:tcPr>
+          <w:p>
+            <w:pPr>
+              <w:pStyle w:val="3"/>
+              <w:shd w:val="clear" w:color="auto" w:fill="FFFFFF"/>
+              <w:spacing w:before="0"/>
+              <w:rPr>
+                <w:rFonts w:ascii="TH SarabunPSK" w:hAnsi="TH SarabunPSK" w:cs="TH SarabunPSK" w:hint="cs"/>
+                <w:bCs w:val="0"/>
+                <w:sz w:val="36"/>
+                <w:szCs w:val="36"/>
+              </w:rPr>
+            </w:pPr>
+            <w:r>
+              <w:rPr>
+                <w:rFonts w:ascii="TH SarabunPSK" w:hAnsi="TH SarabunPSK" w:cs="TH SarabunPSK"/>
+                <w:bCs w:val="0"/>
+                <w:sz w:val="36"/>
+                <w:szCs w:val="36"/>
+                <w:shd w:val="clear" w:color="auto" w:fill="FFFFFF"/>
+                <w:cs/>
+              </w:rPr>
+              <w:t>ประเภทตู้คอนเทนเนอร์</w:t>
+            </w:r>
+            <w:r>
+              <w:rPr>
+                <w:rFonts w:ascii="TH SarabunPSK" w:hAnsi="TH SarabunPSK" w:cs="TH SarabunPSK" w:hint="cs"/>
+                <w:bCs w:val="0"/>
+                <w:sz w:val="36"/>
+                <w:szCs w:val="36"/>
+                <w:shd w:val="clear" w:color="auto" w:fill="FFFFFF"/>
+                <w:cs/>
+              </w:rPr>
+              <w:t>ที่</w:t>
+            </w:r>
+            <w:r>
+              <w:rPr>
+                <w:rFonts w:ascii="TH SarabunPSK" w:hAnsi="TH SarabunPSK" w:cs="TH SarabunPSK"/>
+                <w:bCs w:val="0"/>
+                <w:sz w:val="36"/>
+                <w:szCs w:val="36"/>
+                <w:shd w:val="clear" w:color="auto" w:fill="FFFFFF"/>
+                <w:cs/>
+              </w:rPr>
+              <w:t>ใช้สำหรับบรรจุของเหลวโดยเฉพาะ</w:t>
+            </w:r>
+          </w:p>
+        </w:tc>
+      </w:tr>
+      <w:tr>
+        <w:tc>
+          <w:tcPr>
+            <w:tcW w:w="954" w:type="dxa"/>
+          </w:tcPr>
+          <w:p>
+            <w:pPr>
+              <w:jc w:val="center"/>
+              <w:rPr>
+                <w:sz w:val="32"/>
+              </w:rPr>
+            </w:pPr>
+            <w:r>
+              <w:rPr>
+                <w:sz w:val="32"/>
+              </w:rPr>
+              <w:t>10</w:t>
+            </w:r>
+          </w:p>
+        </w:tc>
+        <w:tc>
+          <w:tcPr>
+            <w:tcW w:w="2759" w:type="dxa"/>
+          </w:tcPr>
+          <w:p>
+            <w:pPr>
+              <w:jc w:val="thaiDistribute"/>
+              <w:rPr>
+                <w:rFonts w:ascii="TH SarabunPSK" w:hAnsi="TH SarabunPSK" w:cs="TH SarabunPSK"/>
+                <w:sz w:val="36"/>
+                <w:szCs w:val="36"/>
+              </w:rPr>
+            </w:pPr>
+            <w:r>
+              <w:rPr>
+                <w:rFonts w:ascii="TH SarabunPSK" w:hAnsi="TH SarabunPSK" w:cs="TH SarabunPSK"/>
+                <w:sz w:val="36"/>
+                <w:szCs w:val="36"/>
+              </w:rPr>
+              <w:t>Ventilated Container</w:t>
+            </w:r>
+          </w:p>
+        </w:tc>
+        <w:tc>
+          <w:tcPr>
+            <w:tcW w:w="4917" w:type="dxa"/>
+          </w:tcPr>
+          <w:p>
+            <w:pPr>
+              <w:pStyle w:val="3"/>
+              <w:shd w:val="clear" w:color="auto" w:fill="FFFFFF"/>
+              <w:spacing w:before="0"/>
+              <w:outlineLvl w:val="2"/>
+              <w:rPr>
+                <w:rFonts w:ascii="TH SarabunPSK" w:hAnsi="TH SarabunPSK" w:cs="TH SarabunPSK"/>
+                <w:bCs w:val="0"/>
+                <w:sz w:val="36"/>
+                <w:szCs w:val="36"/>
+                <w:shd w:val="clear" w:color="auto" w:fill="FFFFFF"/>
+                <w:cs/>
+              </w:rPr>
+            </w:pPr>
+            <w:r>
+              <w:rPr>
+                <w:rFonts w:ascii="TH SarabunPSK" w:hAnsi="TH SarabunPSK" w:cs="TH SarabunPSK"/>
+                <w:bCs w:val="0"/>
+                <w:sz w:val="36"/>
+                <w:szCs w:val="36"/>
+                <w:shd w:val="clear" w:color="auto" w:fill="FFFFFF"/>
+                <w:cs/>
+              </w:rPr>
+              <w:t>ประเภทตู้คอนเทนเนอร์</w:t>
+            </w:r>
+            <w:r>
+              <w:rPr>
+                <w:rFonts w:ascii="TH SarabunPSK" w:hAnsi="TH SarabunPSK" w:cs="TH SarabunPSK" w:hint="cs"/>
+                <w:bCs w:val="0"/>
+                <w:sz w:val="36"/>
+                <w:szCs w:val="36"/>
+                <w:shd w:val="clear" w:color="auto" w:fill="FFFFFF"/>
+                <w:cs/>
+              </w:rPr>
+              <w:t>ที่เหมาะกับ</w:t>
+            </w:r>
+            <w:r>
+              <w:rPr>
+                <w:rFonts w:ascii="TH SarabunPSK" w:hAnsi="TH SarabunPSK" w:cs="TH SarabunPSK"/>
+                <w:bCs w:val="0"/>
+                <w:sz w:val="36"/>
+                <w:szCs w:val="36"/>
+                <w:shd w:val="clear" w:color="auto" w:fill="FFFFFF"/>
+                <w:cs/>
+              </w:rPr>
+              <w:t>การขนส่งสินค้าที่มีความชื้นเช่น เมล็ดโกโก้ เมล็ดกาแฟ และผลิตภัณฑ์ทางการเกษตรอื่นๆ</w:t>
+            </w:r>
+          </w:p>
+        </w:tc>
+      </w:tr>
+      <w:tr>
+        <w:tc>
+          <w:tcPr>
+            <w:tcW w:w="954" w:type="dxa"/>
+          </w:tcPr>
+          <w:p>
+            <w:pPr>
+              <w:jc w:val="center"/>
+              <w:rPr>
+                <w:sz w:val="32"/>
+              </w:rPr>
+            </w:pPr>
+            <w:r>
+              <w:rPr>
+                <w:sz w:val="32"/>
+              </w:rPr>
+              <w:lastRenderedPageBreak/>
+              <w:t>11</w:t>
+            </w:r>
+          </w:p>
+        </w:tc>
+        <w:tc>
+          <w:tcPr>
+            <w:tcW w:w="2759" w:type="dxa"/>
+          </w:tcPr>
+          <w:p>
+            <w:pPr>
+              <w:jc w:val="thaiDistribute"/>
+              <w:rPr>
+                <w:rFonts w:ascii="TH SarabunPSK" w:hAnsi="TH SarabunPSK" w:cs="TH SarabunPSK"/>
+                <w:sz w:val="36"/>
+                <w:szCs w:val="36"/>
+              </w:rPr>
+            </w:pPr>
+            <w:r>
+              <w:rPr>
+                <w:rFonts w:ascii="TH SarabunPSK" w:hAnsi="TH SarabunPSK" w:cs="TH SarabunPSK"/>
+                <w:sz w:val="36"/>
+                <w:szCs w:val="36"/>
+              </w:rPr>
+              <w:t>Reach Stacker</w:t>
+            </w:r>
+          </w:p>
+        </w:tc>
+        <w:tc>
+          <w:tcPr>
+            <w:tcW w:w="4917" w:type="dxa"/>
+          </w:tcPr>
+          <w:p>
+            <w:pPr>
+              <w:pStyle w:val="3"/>
+              <w:shd w:val="clear" w:color="auto" w:fill="FFFFFF"/>
+              <w:spacing w:before="0"/>
+              <w:outlineLvl w:val="2"/>
+              <w:rPr>
+                <w:rFonts w:ascii="TH SarabunPSK" w:hAnsi="TH SarabunPSK" w:cs="TH SarabunPSK" w:hint="cs"/>
+                <w:bCs w:val="0"/>
+                <w:sz w:val="36"/>
+                <w:szCs w:val="36"/>
+                <w:shd w:val="clear" w:color="auto" w:fill="FFFFFF"/>
+                <w:cs/>
+              </w:rPr>
+            </w:pPr>
+            <w:r>
+              <w:rPr>
+                <w:rFonts w:ascii="TH SarabunPSK" w:hAnsi="TH SarabunPSK" w:cs="TH SarabunPSK"/>
+                <w:bCs w:val="0"/>
+                <w:sz w:val="36"/>
+                <w:szCs w:val="36"/>
+                <w:cs/>
+              </w:rPr>
+              <w:t>เครื่องจักรพานิชย์ขนาดใหญ่ที่</w:t>
+            </w:r>
+            <w:r>
+              <w:rPr>
+                <w:rFonts w:ascii="TH SarabunPSK" w:hAnsi="TH SarabunPSK" w:cs="TH SarabunPSK" w:hint="cs"/>
+                <w:bCs w:val="0"/>
+                <w:sz w:val="36"/>
+                <w:szCs w:val="36"/>
+                <w:cs/>
+              </w:rPr>
+              <w:t>ใช้สำหรับ</w:t>
+            </w:r>
+            <w:r>
+              <w:rPr>
+                <w:rFonts w:ascii="TH SarabunPSK" w:hAnsi="TH SarabunPSK" w:cs="TH SarabunPSK"/>
+                <w:bCs w:val="0"/>
+                <w:sz w:val="36"/>
+                <w:szCs w:val="36"/>
+                <w:cs/>
+              </w:rPr>
+              <w:t>คีบและยกตู้คอนเทนเนอร์จากด้านบนแทนตัวเครนที่อยู่ในรถเครน</w:t>
+            </w:r>
+          </w:p>
+        </w:tc>
+      </w:tr>
+    </w:tbl>
+    <w:p>
+      <w:pPr>
+        <w:rPr>
+          <w:rFonts w:hint="cs"/>
           <w:lang w:bidi="th-TH"/>
         </w:rPr>
       </w:pPr>
@@ -14339,7 +15969,6 @@
           <w:cs/>
           <w:lang w:bidi="th-TH"/>
         </w:rPr>
-        <w:lastRenderedPageBreak/>
         <w:t>ระบบสารสนเทศที่เกี่ยวข้อง</w:t>
       </w:r>
     </w:p>
@@ -14795,6 +16424,7 @@
         <w:rPr>
           <w:lang w:bidi="th-TH"/>
         </w:rPr>
+        <w:lastRenderedPageBreak/>
         <w:tab/>
         <w:t xml:space="preserve">  </w:t>
       </w:r>
@@ -21209,21 +22839,6 @@
 </file>
 
 <file path=customXml/item1.xml><?xml version="1.0" encoding="utf-8"?>
-<p:properties xmlns:p="http://schemas.microsoft.com/office/2006/metadata/properties" xmlns:xsi="http://www.w3.org/2001/XMLSchema-instance" xmlns:pc="http://schemas.microsoft.com/office/infopath/2007/PartnerControls">
-  <documentManagement/>
-</p:properties>
-</file>
-
-<file path=customXml/item2.xml><?xml version="1.0" encoding="utf-8"?>
-<?mso-contentType ?>
-<FormTemplates xmlns="http://schemas.microsoft.com/sharepoint/v3/contenttype/forms">
-  <Display>DocumentLibraryForm</Display>
-  <Edit>DocumentLibraryForm</Edit>
-  <New>DocumentLibraryForm</New>
-</FormTemplates>
-</file>
-
-<file path=customXml/item3.xml><?xml version="1.0" encoding="utf-8"?>
 <ct:contentTypeSchema xmlns:ct="http://schemas.microsoft.com/office/2006/metadata/contentType" xmlns:ma="http://schemas.microsoft.com/office/2006/metadata/properties/metaAttributes" ct:_="" ma:_="" ma:contentTypeName="Document" ma:contentTypeID="0x0101005EFD26A476679A49840E27E9051D2887" ma:contentTypeVersion="4" ma:contentTypeDescription="Create a new document." ma:contentTypeScope="" ma:versionID="00c499c22a92a240b986535f40c55b8e">
   <xsd:schema xmlns:xsd="http://www.w3.org/2001/XMLSchema" xmlns:xs="http://www.w3.org/2001/XMLSchema" xmlns:p="http://schemas.microsoft.com/office/2006/metadata/properties" xmlns:ns3="2397e8dc-54c2-4d6d-889e-686321697a68" targetNamespace="http://schemas.microsoft.com/office/2006/metadata/properties" ma:root="true" ma:fieldsID="3b23bbb80ac545dae2a0a48ec2d9c4fb" ns3:_="">
     <xsd:import namespace="2397e8dc-54c2-4d6d-889e-686321697a68"/>
@@ -21369,28 +22984,26 @@
 </ct:contentTypeSchema>
 </file>
 
+<file path=customXml/item2.xml><?xml version="1.0" encoding="utf-8"?>
+<?mso-contentType ?>
+<FormTemplates xmlns="http://schemas.microsoft.com/sharepoint/v3/contenttype/forms">
+  <Display>DocumentLibraryForm</Display>
+  <Edit>DocumentLibraryForm</Edit>
+  <New>DocumentLibraryForm</New>
+</FormTemplates>
+</file>
+
+<file path=customXml/item3.xml><?xml version="1.0" encoding="utf-8"?>
+<p:properties xmlns:p="http://schemas.microsoft.com/office/2006/metadata/properties" xmlns:xsi="http://www.w3.org/2001/XMLSchema-instance" xmlns:pc="http://schemas.microsoft.com/office/infopath/2007/PartnerControls">
+  <documentManagement/>
+</p:properties>
+</file>
+
 <file path=customXml/item4.xml><?xml version="1.0" encoding="utf-8"?>
 <b:Sources xmlns:b="http://schemas.openxmlformats.org/officeDocument/2006/bibliography" xmlns="http://schemas.openxmlformats.org/officeDocument/2006/bibliography" SelectedStyle="\APASixthEditionOfficeOnline.xsl" StyleName="APA" Version="6"/>
 </file>
 
 <file path=customXml/itemProps1.xml><?xml version="1.0" encoding="utf-8"?>
-<ds:datastoreItem xmlns:ds="http://schemas.openxmlformats.org/officeDocument/2006/customXml" ds:itemID="{0FD0E395-4604-4181-85AA-FAC16B92D163}">
-  <ds:schemaRefs>
-    <ds:schemaRef ds:uri="http://schemas.microsoft.com/office/2006/metadata/properties"/>
-    <ds:schemaRef ds:uri="http://schemas.microsoft.com/office/infopath/2007/PartnerControls"/>
-  </ds:schemaRefs>
-</ds:datastoreItem>
-</file>
-
-<file path=customXml/itemProps2.xml><?xml version="1.0" encoding="utf-8"?>
-<ds:datastoreItem xmlns:ds="http://schemas.openxmlformats.org/officeDocument/2006/customXml" ds:itemID="{4A42049A-102C-4899-9F59-4CF8B96E4A52}">
-  <ds:schemaRefs>
-    <ds:schemaRef ds:uri="http://schemas.microsoft.com/sharepoint/v3/contenttype/forms"/>
-  </ds:schemaRefs>
-</ds:datastoreItem>
-</file>
-
-<file path=customXml/itemProps3.xml><?xml version="1.0" encoding="utf-8"?>
 <ds:datastoreItem xmlns:ds="http://schemas.openxmlformats.org/officeDocument/2006/customXml" ds:itemID="{699029D8-7665-49CB-A116-4FAFCF2F4A48}">
   <ds:schemaRefs>
     <ds:schemaRef ds:uri="http://schemas.microsoft.com/office/2006/metadata/contentType"/>
@@ -21408,6 +23021,23 @@
 </ds:datastoreItem>
 </file>
 
+<file path=customXml/itemProps2.xml><?xml version="1.0" encoding="utf-8"?>
+<ds:datastoreItem xmlns:ds="http://schemas.openxmlformats.org/officeDocument/2006/customXml" ds:itemID="{4A42049A-102C-4899-9F59-4CF8B96E4A52}">
+  <ds:schemaRefs>
+    <ds:schemaRef ds:uri="http://schemas.microsoft.com/sharepoint/v3/contenttype/forms"/>
+  </ds:schemaRefs>
+</ds:datastoreItem>
+</file>
+
+<file path=customXml/itemProps3.xml><?xml version="1.0" encoding="utf-8"?>
+<ds:datastoreItem xmlns:ds="http://schemas.openxmlformats.org/officeDocument/2006/customXml" ds:itemID="{0FD0E395-4604-4181-85AA-FAC16B92D163}">
+  <ds:schemaRefs>
+    <ds:schemaRef ds:uri="http://schemas.microsoft.com/office/2006/metadata/properties"/>
+    <ds:schemaRef ds:uri="http://schemas.microsoft.com/office/infopath/2007/PartnerControls"/>
+  </ds:schemaRefs>
+</ds:datastoreItem>
+</file>
+
 <file path=customXml/itemProps4.xml><?xml version="1.0" encoding="utf-8"?>
 <ds:datastoreItem xmlns:ds="http://schemas.openxmlformats.org/officeDocument/2006/customXml" ds:itemID="{B3C59575-22F6-4BA6-A8E6-9D2302525ED3}">
   <ds:schemaRefs>

</xml_diff>